<commit_message>
Update of contrats preview,change button checkbox and change in contrat ago sarl nommination gerant de constitution
</commit_message>
<xml_diff>
--- a/webapp/webapp/template-config/template/AGO_SUARL_PV_demission_gerant_nommination_d_un_nouveau_gerant.docx
+++ b/webapp/webapp/template-config/template/AGO_SUARL_PV_demission_gerant_nommination_d_un_nouveau_gerant.docx
@@ -1,6 +1,6 @@
 
 <file path=word/document.xml><?xml version="1.0" encoding="utf-8"?>
-<w:document xmlns:wpc="http://schemas.microsoft.com/office/word/2010/wordprocessingCanvas" xmlns:cx="http://schemas.microsoft.com/office/drawing/2014/chartex" xmlns:cx1="http://schemas.microsoft.com/office/drawing/2015/9/8/chartex" xmlns:cx2="http://schemas.microsoft.com/office/drawing/2015/10/21/chartex" xmlns:cx3="http://schemas.microsoft.com/office/drawing/2016/5/9/chartex" xmlns:cx4="http://schemas.microsoft.com/office/drawing/2016/5/10/chartex" xmlns:cx5="http://schemas.microsoft.com/office/drawing/2016/5/11/chartex" xmlns:cx6="http://schemas.microsoft.com/office/drawing/2016/5/12/chartex" xmlns:cx7="http://schemas.microsoft.com/office/drawing/2016/5/13/chartex" xmlns:cx8="http://schemas.microsoft.com/office/drawing/2016/5/14/chartex" xmlns:mc="http://schemas.openxmlformats.org/markup-compatibility/2006" xmlns:aink="http://schemas.microsoft.com/office/drawing/2016/ink" xmlns:am3d="http://schemas.microsoft.com/office/drawing/2017/model3d" xmlns:o="urn:schemas-microsoft-com:office:office" xmlns:r="http://schemas.openxmlformats.org/officeDocument/2006/relationships" xmlns:m="http://schemas.openxmlformats.org/officeDocument/2006/math" xmlns:v="urn:schemas-microsoft-com:vml" xmlns:wp14="http://schemas.microsoft.com/office/word/2010/wordprocessingDrawing" xmlns:wp="http://schemas.openxmlformats.org/drawingml/2006/wordprocessingDrawing" xmlns:w10="urn:schemas-microsoft-com:office:word" xmlns:w="http://schemas.openxmlformats.org/wordprocessingml/2006/main" xmlns:w14="http://schemas.microsoft.com/office/word/2010/wordml" xmlns:w15="http://schemas.microsoft.com/office/word/2012/wordml" xmlns:w16cex="http://schemas.microsoft.com/office/word/2018/wordml/cex" xmlns:w16cid="http://schemas.microsoft.com/office/word/2016/wordml/cid" xmlns:w16="http://schemas.microsoft.com/office/word/2018/wordml" xmlns:w16se="http://schemas.microsoft.com/office/word/2015/wordml/symex" xmlns:wpg="http://schemas.microsoft.com/office/word/2010/wordprocessingGroup" xmlns:wpi="http://schemas.microsoft.com/office/word/2010/wordprocessingInk" xmlns:wne="http://schemas.microsoft.com/office/word/2006/wordml" xmlns:wps="http://schemas.microsoft.com/office/word/2010/wordprocessingShape" mc:Ignorable="w14 w15 w16se w16cid w16 w16cex wp14">
+<w:document xmlns:wpc="http://schemas.microsoft.com/office/word/2010/wordprocessingCanvas" xmlns:cx="http://schemas.microsoft.com/office/drawing/2014/chartex" xmlns:cx1="http://schemas.microsoft.com/office/drawing/2015/9/8/chartex" xmlns:cx2="http://schemas.microsoft.com/office/drawing/2015/10/21/chartex" xmlns:cx3="http://schemas.microsoft.com/office/drawing/2016/5/9/chartex" xmlns:cx4="http://schemas.microsoft.com/office/drawing/2016/5/10/chartex" xmlns:cx5="http://schemas.microsoft.com/office/drawing/2016/5/11/chartex" xmlns:cx6="http://schemas.microsoft.com/office/drawing/2016/5/12/chartex" xmlns:cx7="http://schemas.microsoft.com/office/drawing/2016/5/13/chartex" xmlns:cx8="http://schemas.microsoft.com/office/drawing/2016/5/14/chartex" xmlns:mc="http://schemas.openxmlformats.org/markup-compatibility/2006" xmlns:aink="http://schemas.microsoft.com/office/drawing/2016/ink" xmlns:am3d="http://schemas.microsoft.com/office/drawing/2017/model3d" xmlns:o="urn:schemas-microsoft-com:office:office" xmlns:r="http://schemas.openxmlformats.org/officeDocument/2006/relationships" xmlns:m="http://schemas.openxmlformats.org/officeDocument/2006/math" xmlns:v="urn:schemas-microsoft-com:vml" xmlns:wp14="http://schemas.microsoft.com/office/word/2010/wordprocessingDrawing" xmlns:wp="http://schemas.openxmlformats.org/drawingml/2006/wordprocessingDrawing" xmlns:w10="urn:schemas-microsoft-com:office:word" xmlns:w="http://schemas.openxmlformats.org/wordprocessingml/2006/main" xmlns:w14="http://schemas.microsoft.com/office/word/2010/wordml" xmlns:w15="http://schemas.microsoft.com/office/word/2012/wordml" xmlns:w16cex="http://schemas.microsoft.com/office/word/2018/wordml/cex" xmlns:w16cid="http://schemas.microsoft.com/office/word/2016/wordml/cid" xmlns:w16="http://schemas.microsoft.com/office/word/2018/wordml" xmlns:w16sdtdh="http://schemas.microsoft.com/office/word/2020/wordml/sdtdatahash" xmlns:w16se="http://schemas.microsoft.com/office/word/2015/wordml/symex" xmlns:wpg="http://schemas.microsoft.com/office/word/2010/wordprocessingGroup" xmlns:wpi="http://schemas.microsoft.com/office/word/2010/wordprocessingInk" xmlns:wne="http://schemas.microsoft.com/office/word/2006/wordml" xmlns:wps="http://schemas.microsoft.com/office/word/2010/wordprocessingShape" mc:Ignorable="w14 w15 w16se w16cid w16 w16cex w16sdtdh wp14">
   <w:body>
     <w:p>
       <w:pPr>
@@ -1575,6 +1575,46 @@
     <w:bookmarkEnd w:id="32"/>
     <w:p>
       <w:pPr>
+        <w:pStyle w:val="BodyText"/>
+        <w:spacing w:after="0" w:line="276" w:lineRule="auto"/>
+        <w:jc w:val="center"/>
+        <w:rPr>
+          <w:rFonts w:ascii="Times New Roman" w:hAnsi="Times New Roman" w:cs="Times New Roman"/>
+          <w:b/>
+          <w:bCs/>
+          <w:szCs w:val="24"/>
+          <w:u w:val="single"/>
+        </w:rPr>
+      </w:pPr>
+      <w:r>
+        <w:rPr>
+          <w:rStyle w:val="eop"/>
+        </w:rPr>
+        <w:t> </w:t>
+      </w:r>
+      <w:r>
+        <w:rPr>
+          <w:rFonts w:ascii="Times New Roman" w:hAnsi="Times New Roman" w:cs="Times New Roman"/>
+          <w:b/>
+          <w:bCs/>
+          <w:szCs w:val="24"/>
+          <w:u w:val="single"/>
+        </w:rPr>
+        <w:t>DEUXIEME</w:t>
+      </w:r>
+      <w:r>
+        <w:rPr>
+          <w:rFonts w:ascii="Times New Roman" w:hAnsi="Times New Roman" w:cs="Times New Roman"/>
+          <w:b/>
+          <w:bCs/>
+          <w:szCs w:val="24"/>
+          <w:u w:val="single"/>
+        </w:rPr>
+        <w:t xml:space="preserve"> RESOLUTION</w:t>
+      </w:r>
+    </w:p>
+    <w:p>
+      <w:pPr>
         <w:pStyle w:val="paragraph"/>
         <w:spacing w:before="0" w:beforeAutospacing="0" w:after="0" w:afterAutospacing="0"/>
         <w:jc w:val="both"/>
@@ -1585,12 +1625,6 @@
           <w:szCs w:val="18"/>
         </w:rPr>
       </w:pPr>
-      <w:r>
-        <w:rPr>
-          <w:rStyle w:val="eop"/>
-        </w:rPr>
-        <w:t> </w:t>
-      </w:r>
     </w:p>
     <w:p>
       <w:pPr>
@@ -1763,7 +1797,7 @@
     </w:p>
     <w:p>
       <w:pPr>
-        <w:pStyle w:val="Corpsdetexte3"/>
+        <w:pStyle w:val="BodyText3"/>
         <w:spacing w:line="276" w:lineRule="auto"/>
         <w:jc w:val="both"/>
         <w:rPr>
@@ -1776,7 +1810,7 @@
     </w:p>
     <w:p>
       <w:pPr>
-        <w:pStyle w:val="Corpsdetexte"/>
+        <w:pStyle w:val="BodyText"/>
         <w:spacing w:after="0" w:line="276" w:lineRule="auto"/>
         <w:jc w:val="center"/>
         <w:rPr>
@@ -1795,6 +1829,7 @@
           <w:szCs w:val="24"/>
           <w:u w:val="single"/>
         </w:rPr>
+        <w:lastRenderedPageBreak/>
         <w:t>TROISIEME RESOLUTION</w:t>
       </w:r>
     </w:p>
@@ -1814,7 +1849,6 @@
         <w:rPr>
           <w:rStyle w:val="normaltextrun"/>
         </w:rPr>
-        <w:lastRenderedPageBreak/>
         <w:t>L'</w:t>
       </w:r>
       <w:r>
@@ -2190,7 +2224,7 @@
 </file>
 
 <file path=word/numbering.xml><?xml version="1.0" encoding="utf-8"?>
-<w:numbering xmlns:wpc="http://schemas.microsoft.com/office/word/2010/wordprocessingCanvas" xmlns:cx="http://schemas.microsoft.com/office/drawing/2014/chartex" xmlns:cx1="http://schemas.microsoft.com/office/drawing/2015/9/8/chartex" xmlns:cx2="http://schemas.microsoft.com/office/drawing/2015/10/21/chartex" xmlns:cx3="http://schemas.microsoft.com/office/drawing/2016/5/9/chartex" xmlns:cx4="http://schemas.microsoft.com/office/drawing/2016/5/10/chartex" xmlns:cx5="http://schemas.microsoft.com/office/drawing/2016/5/11/chartex" xmlns:cx6="http://schemas.microsoft.com/office/drawing/2016/5/12/chartex" xmlns:cx7="http://schemas.microsoft.com/office/drawing/2016/5/13/chartex" xmlns:cx8="http://schemas.microsoft.com/office/drawing/2016/5/14/chartex" xmlns:mc="http://schemas.openxmlformats.org/markup-compatibility/2006" xmlns:aink="http://schemas.microsoft.com/office/drawing/2016/ink" xmlns:am3d="http://schemas.microsoft.com/office/drawing/2017/model3d" xmlns:o="urn:schemas-microsoft-com:office:office" xmlns:r="http://schemas.openxmlformats.org/officeDocument/2006/relationships" xmlns:m="http://schemas.openxmlformats.org/officeDocument/2006/math" xmlns:v="urn:schemas-microsoft-com:vml" xmlns:wp14="http://schemas.microsoft.com/office/word/2010/wordprocessingDrawing" xmlns:wp="http://schemas.openxmlformats.org/drawingml/2006/wordprocessingDrawing" xmlns:w10="urn:schemas-microsoft-com:office:word" xmlns:w="http://schemas.openxmlformats.org/wordprocessingml/2006/main" xmlns:w14="http://schemas.microsoft.com/office/word/2010/wordml" xmlns:w15="http://schemas.microsoft.com/office/word/2012/wordml" xmlns:w16cex="http://schemas.microsoft.com/office/word/2018/wordml/cex" xmlns:w16cid="http://schemas.microsoft.com/office/word/2016/wordml/cid" xmlns:w16="http://schemas.microsoft.com/office/word/2018/wordml" xmlns:w16se="http://schemas.microsoft.com/office/word/2015/wordml/symex" xmlns:wpg="http://schemas.microsoft.com/office/word/2010/wordprocessingGroup" xmlns:wpi="http://schemas.microsoft.com/office/word/2010/wordprocessingInk" xmlns:wne="http://schemas.microsoft.com/office/word/2006/wordml" xmlns:wps="http://schemas.microsoft.com/office/word/2010/wordprocessingShape" mc:Ignorable="w14 w15 w16se w16cid w16 w16cex wp14">
+<w:numbering xmlns:wpc="http://schemas.microsoft.com/office/word/2010/wordprocessingCanvas" xmlns:cx="http://schemas.microsoft.com/office/drawing/2014/chartex" xmlns:cx1="http://schemas.microsoft.com/office/drawing/2015/9/8/chartex" xmlns:cx2="http://schemas.microsoft.com/office/drawing/2015/10/21/chartex" xmlns:cx3="http://schemas.microsoft.com/office/drawing/2016/5/9/chartex" xmlns:cx4="http://schemas.microsoft.com/office/drawing/2016/5/10/chartex" xmlns:cx5="http://schemas.microsoft.com/office/drawing/2016/5/11/chartex" xmlns:cx6="http://schemas.microsoft.com/office/drawing/2016/5/12/chartex" xmlns:cx7="http://schemas.microsoft.com/office/drawing/2016/5/13/chartex" xmlns:cx8="http://schemas.microsoft.com/office/drawing/2016/5/14/chartex" xmlns:mc="http://schemas.openxmlformats.org/markup-compatibility/2006" xmlns:aink="http://schemas.microsoft.com/office/drawing/2016/ink" xmlns:am3d="http://schemas.microsoft.com/office/drawing/2017/model3d" xmlns:o="urn:schemas-microsoft-com:office:office" xmlns:r="http://schemas.openxmlformats.org/officeDocument/2006/relationships" xmlns:m="http://schemas.openxmlformats.org/officeDocument/2006/math" xmlns:v="urn:schemas-microsoft-com:vml" xmlns:wp14="http://schemas.microsoft.com/office/word/2010/wordprocessingDrawing" xmlns:wp="http://schemas.openxmlformats.org/drawingml/2006/wordprocessingDrawing" xmlns:w10="urn:schemas-microsoft-com:office:word" xmlns:w="http://schemas.openxmlformats.org/wordprocessingml/2006/main" xmlns:w14="http://schemas.microsoft.com/office/word/2010/wordml" xmlns:w15="http://schemas.microsoft.com/office/word/2012/wordml" xmlns:w16cex="http://schemas.microsoft.com/office/word/2018/wordml/cex" xmlns:w16cid="http://schemas.microsoft.com/office/word/2016/wordml/cid" xmlns:w16="http://schemas.microsoft.com/office/word/2018/wordml" xmlns:w16sdtdh="http://schemas.microsoft.com/office/word/2020/wordml/sdtdatahash" xmlns:w16se="http://schemas.microsoft.com/office/word/2015/wordml/symex" xmlns:wpg="http://schemas.microsoft.com/office/word/2010/wordprocessingGroup" xmlns:wpi="http://schemas.microsoft.com/office/word/2010/wordprocessingInk" xmlns:wne="http://schemas.microsoft.com/office/word/2006/wordml" xmlns:wps="http://schemas.microsoft.com/office/word/2010/wordprocessingShape" mc:Ignorable="w14 w15 w16se w16cid w16 w16cex w16sdtdh wp14">
   <w:abstractNum w:abstractNumId="0" w15:restartNumberingAfterBreak="0">
     <w:nsid w:val="FFFFFFFE"/>
     <w:multiLevelType w:val="singleLevel"/>
@@ -3406,7 +3440,7 @@
 </file>
 
 <file path=word/styles.xml><?xml version="1.0" encoding="utf-8"?>
-<w:styles xmlns:mc="http://schemas.openxmlformats.org/markup-compatibility/2006" xmlns:r="http://schemas.openxmlformats.org/officeDocument/2006/relationships" xmlns:w="http://schemas.openxmlformats.org/wordprocessingml/2006/main" xmlns:w14="http://schemas.microsoft.com/office/word/2010/wordml" xmlns:w15="http://schemas.microsoft.com/office/word/2012/wordml" xmlns:w16cex="http://schemas.microsoft.com/office/word/2018/wordml/cex" xmlns:w16cid="http://schemas.microsoft.com/office/word/2016/wordml/cid" xmlns:w16="http://schemas.microsoft.com/office/word/2018/wordml" xmlns:w16se="http://schemas.microsoft.com/office/word/2015/wordml/symex" mc:Ignorable="w14 w15 w16se w16cid w16 w16cex">
+<w:styles xmlns:mc="http://schemas.openxmlformats.org/markup-compatibility/2006" xmlns:r="http://schemas.openxmlformats.org/officeDocument/2006/relationships" xmlns:w="http://schemas.openxmlformats.org/wordprocessingml/2006/main" xmlns:w14="http://schemas.microsoft.com/office/word/2010/wordml" xmlns:w15="http://schemas.microsoft.com/office/word/2012/wordml" xmlns:w16cex="http://schemas.microsoft.com/office/word/2018/wordml/cex" xmlns:w16cid="http://schemas.microsoft.com/office/word/2016/wordml/cid" xmlns:w16="http://schemas.microsoft.com/office/word/2018/wordml" xmlns:w16sdtdh="http://schemas.microsoft.com/office/word/2020/wordml/sdtdatahash" xmlns:w16se="http://schemas.microsoft.com/office/word/2015/wordml/symex" mc:Ignorable="w14 w15 w16se w16cid w16 w16cex w16sdtdh">
   <w:docDefaults>
     <w:rPrDefault>
       <w:rPr>
@@ -3577,7 +3611,7 @@
     <w:lsdException w:name="Table Web 2" w:semiHidden="1" w:unhideWhenUsed="1"/>
     <w:lsdException w:name="Table Web 3" w:semiHidden="1" w:unhideWhenUsed="1"/>
     <w:lsdException w:name="Balloon Text" w:semiHidden="1" w:unhideWhenUsed="1"/>
-    <w:lsdException w:name="Table Grid" w:semiHidden="1" w:uiPriority="39" w:unhideWhenUsed="1"/>
+    <w:lsdException w:name="Table Grid" w:uiPriority="39"/>
     <w:lsdException w:name="Table Theme" w:semiHidden="1" w:unhideWhenUsed="1"/>
     <w:lsdException w:name="Placeholder Text" w:semiHidden="1"/>
     <w:lsdException w:name="No Spacing" w:uiPriority="1" w:qFormat="1"/>
@@ -3815,11 +3849,11 @@
       <w:lang w:eastAsia="fr-FR"/>
     </w:rPr>
   </w:style>
-  <w:style w:type="paragraph" w:styleId="Titre1">
+  <w:style w:type="paragraph" w:styleId="Heading1">
     <w:name w:val="heading 1"/>
     <w:basedOn w:val="Normal"/>
     <w:next w:val="Normal"/>
-    <w:link w:val="Titre1Car"/>
+    <w:link w:val="Heading1Char"/>
     <w:qFormat/>
     <w:rsid w:val="00525C67"/>
     <w:pPr>
@@ -3841,11 +3875,11 @@
       <w:u w:val="single"/>
     </w:rPr>
   </w:style>
-  <w:style w:type="paragraph" w:styleId="Titre2">
+  <w:style w:type="paragraph" w:styleId="Heading2">
     <w:name w:val="heading 2"/>
     <w:basedOn w:val="Normal"/>
     <w:next w:val="Normal"/>
-    <w:link w:val="Titre2Car"/>
+    <w:link w:val="Heading2Char"/>
     <w:uiPriority w:val="9"/>
     <w:semiHidden/>
     <w:unhideWhenUsed/>
@@ -3864,13 +3898,13 @@
       <w:szCs w:val="26"/>
     </w:rPr>
   </w:style>
-  <w:style w:type="character" w:default="1" w:styleId="Policepardfaut">
+  <w:style w:type="character" w:default="1" w:styleId="DefaultParagraphFont">
     <w:name w:val="Default Paragraph Font"/>
     <w:uiPriority w:val="1"/>
     <w:semiHidden/>
     <w:unhideWhenUsed/>
   </w:style>
-  <w:style w:type="table" w:default="1" w:styleId="TableauNormal">
+  <w:style w:type="table" w:default="1" w:styleId="TableNormal">
     <w:name w:val="Normal Table"/>
     <w:uiPriority w:val="99"/>
     <w:semiHidden/>
@@ -3885,16 +3919,16 @@
       </w:tblCellMar>
     </w:tblPr>
   </w:style>
-  <w:style w:type="numbering" w:default="1" w:styleId="Aucuneliste">
+  <w:style w:type="numbering" w:default="1" w:styleId="NoList">
     <w:name w:val="No List"/>
     <w:uiPriority w:val="99"/>
     <w:semiHidden/>
     <w:unhideWhenUsed/>
   </w:style>
-  <w:style w:type="character" w:customStyle="1" w:styleId="Titre1Car">
-    <w:name w:val="Titre 1 Car"/>
-    <w:basedOn w:val="Policepardfaut"/>
-    <w:link w:val="Titre1"/>
+  <w:style w:type="character" w:customStyle="1" w:styleId="Heading1Char">
+    <w:name w:val="Heading 1 Char"/>
+    <w:basedOn w:val="DefaultParagraphFont"/>
+    <w:link w:val="Heading1"/>
     <w:rsid w:val="00525C67"/>
     <w:rPr>
       <w:rFonts w:ascii="Times New Roman" w:eastAsia="Times New Roman" w:hAnsi="Times New Roman" w:cs="Times New Roman"/>
@@ -3907,10 +3941,10 @@
       <w:lang w:eastAsia="fr-FR"/>
     </w:rPr>
   </w:style>
-  <w:style w:type="paragraph" w:styleId="Titre">
+  <w:style w:type="paragraph" w:styleId="Title">
     <w:name w:val="Title"/>
     <w:basedOn w:val="Normal"/>
-    <w:link w:val="TitreCar"/>
+    <w:link w:val="TitleChar"/>
     <w:qFormat/>
     <w:rsid w:val="00525C67"/>
     <w:pPr>
@@ -3930,10 +3964,10 @@
       <w:u w:val="single"/>
     </w:rPr>
   </w:style>
-  <w:style w:type="character" w:customStyle="1" w:styleId="TitreCar">
-    <w:name w:val="Titre Car"/>
-    <w:basedOn w:val="Policepardfaut"/>
-    <w:link w:val="Titre"/>
+  <w:style w:type="character" w:customStyle="1" w:styleId="TitleChar">
+    <w:name w:val="Title Char"/>
+    <w:basedOn w:val="DefaultParagraphFont"/>
+    <w:link w:val="Title"/>
     <w:rsid w:val="00525C67"/>
     <w:rPr>
       <w:rFonts w:ascii="Arial" w:eastAsia="Times New Roman" w:hAnsi="Arial" w:cs="Times New Roman"/>
@@ -3944,9 +3978,9 @@
       <w:lang w:eastAsia="fr-FR"/>
     </w:rPr>
   </w:style>
-  <w:style w:type="character" w:styleId="Marquedecommentaire">
+  <w:style w:type="character" w:styleId="CommentReference">
     <w:name w:val="annotation reference"/>
-    <w:basedOn w:val="Policepardfaut"/>
+    <w:basedOn w:val="DefaultParagraphFont"/>
     <w:uiPriority w:val="99"/>
     <w:unhideWhenUsed/>
     <w:rsid w:val="00873281"/>
@@ -3955,18 +3989,18 @@
       <w:szCs w:val="16"/>
     </w:rPr>
   </w:style>
-  <w:style w:type="paragraph" w:styleId="Commentaire">
+  <w:style w:type="paragraph" w:styleId="CommentText">
     <w:name w:val="annotation text"/>
     <w:basedOn w:val="Normal"/>
-    <w:link w:val="CommentaireCar"/>
+    <w:link w:val="CommentTextChar"/>
     <w:uiPriority w:val="99"/>
     <w:unhideWhenUsed/>
     <w:rsid w:val="00873281"/>
   </w:style>
-  <w:style w:type="character" w:customStyle="1" w:styleId="CommentaireCar">
-    <w:name w:val="Commentaire Car"/>
-    <w:basedOn w:val="Policepardfaut"/>
-    <w:link w:val="Commentaire"/>
+  <w:style w:type="character" w:customStyle="1" w:styleId="CommentTextChar">
+    <w:name w:val="Comment Text Char"/>
+    <w:basedOn w:val="DefaultParagraphFont"/>
+    <w:link w:val="CommentText"/>
     <w:uiPriority w:val="99"/>
     <w:rsid w:val="00873281"/>
     <w:rPr>
@@ -3976,11 +4010,11 @@
       <w:lang w:eastAsia="fr-FR"/>
     </w:rPr>
   </w:style>
-  <w:style w:type="paragraph" w:styleId="Objetducommentaire">
+  <w:style w:type="paragraph" w:styleId="CommentSubject">
     <w:name w:val="annotation subject"/>
-    <w:basedOn w:val="Commentaire"/>
-    <w:next w:val="Commentaire"/>
-    <w:link w:val="ObjetducommentaireCar"/>
+    <w:basedOn w:val="CommentText"/>
+    <w:next w:val="CommentText"/>
+    <w:link w:val="CommentSubjectChar"/>
     <w:uiPriority w:val="99"/>
     <w:semiHidden/>
     <w:unhideWhenUsed/>
@@ -3990,10 +4024,10 @@
       <w:bCs/>
     </w:rPr>
   </w:style>
-  <w:style w:type="character" w:customStyle="1" w:styleId="ObjetducommentaireCar">
-    <w:name w:val="Objet du commentaire Car"/>
-    <w:basedOn w:val="CommentaireCar"/>
-    <w:link w:val="Objetducommentaire"/>
+  <w:style w:type="character" w:customStyle="1" w:styleId="CommentSubjectChar">
+    <w:name w:val="Comment Subject Char"/>
+    <w:basedOn w:val="CommentTextChar"/>
+    <w:link w:val="CommentSubject"/>
     <w:uiPriority w:val="99"/>
     <w:semiHidden/>
     <w:rsid w:val="00873281"/>
@@ -4006,10 +4040,10 @@
       <w:lang w:eastAsia="fr-FR"/>
     </w:rPr>
   </w:style>
-  <w:style w:type="paragraph" w:styleId="Textedebulles">
+  <w:style w:type="paragraph" w:styleId="BalloonText">
     <w:name w:val="Balloon Text"/>
     <w:basedOn w:val="Normal"/>
-    <w:link w:val="TextedebullesCar"/>
+    <w:link w:val="BalloonTextChar"/>
     <w:uiPriority w:val="99"/>
     <w:semiHidden/>
     <w:unhideWhenUsed/>
@@ -4020,10 +4054,10 @@
       <w:szCs w:val="18"/>
     </w:rPr>
   </w:style>
-  <w:style w:type="character" w:customStyle="1" w:styleId="TextedebullesCar">
-    <w:name w:val="Texte de bulles Car"/>
-    <w:basedOn w:val="Policepardfaut"/>
-    <w:link w:val="Textedebulles"/>
+  <w:style w:type="character" w:customStyle="1" w:styleId="BalloonTextChar">
+    <w:name w:val="Balloon Text Char"/>
+    <w:basedOn w:val="DefaultParagraphFont"/>
+    <w:link w:val="BalloonText"/>
     <w:uiPriority w:val="99"/>
     <w:semiHidden/>
     <w:rsid w:val="00873281"/>
@@ -4034,7 +4068,7 @@
       <w:lang w:eastAsia="fr-FR"/>
     </w:rPr>
   </w:style>
-  <w:style w:type="paragraph" w:styleId="Paragraphedeliste">
+  <w:style w:type="paragraph" w:styleId="ListParagraph">
     <w:name w:val="List Paragraph"/>
     <w:basedOn w:val="Normal"/>
     <w:uiPriority w:val="34"/>
@@ -4045,10 +4079,10 @@
       <w:contextualSpacing/>
     </w:pPr>
   </w:style>
-  <w:style w:type="character" w:customStyle="1" w:styleId="Titre2Car">
-    <w:name w:val="Titre 2 Car"/>
-    <w:basedOn w:val="Policepardfaut"/>
-    <w:link w:val="Titre2"/>
+  <w:style w:type="character" w:customStyle="1" w:styleId="Heading2Char">
+    <w:name w:val="Heading 2 Char"/>
+    <w:basedOn w:val="DefaultParagraphFont"/>
+    <w:link w:val="Heading2"/>
     <w:uiPriority w:val="9"/>
     <w:semiHidden/>
     <w:rsid w:val="00E94973"/>
@@ -4060,10 +4094,10 @@
       <w:lang w:eastAsia="fr-FR"/>
     </w:rPr>
   </w:style>
-  <w:style w:type="paragraph" w:styleId="Corpsdetexte3">
+  <w:style w:type="paragraph" w:styleId="BodyText3">
     <w:name w:val="Body Text 3"/>
     <w:basedOn w:val="Normal"/>
-    <w:link w:val="Corpsdetexte3Car"/>
+    <w:link w:val="BodyText3Char"/>
     <w:rsid w:val="00621C08"/>
     <w:pPr>
       <w:jc w:val="lowKashida"/>
@@ -4074,10 +4108,10 @@
       <w:szCs w:val="24"/>
     </w:rPr>
   </w:style>
-  <w:style w:type="character" w:customStyle="1" w:styleId="Corpsdetexte3Car">
-    <w:name w:val="Corps de texte 3 Car"/>
-    <w:basedOn w:val="Policepardfaut"/>
-    <w:link w:val="Corpsdetexte3"/>
+  <w:style w:type="character" w:customStyle="1" w:styleId="BodyText3Char">
+    <w:name w:val="Body Text 3 Char"/>
+    <w:basedOn w:val="DefaultParagraphFont"/>
+    <w:link w:val="BodyText3"/>
     <w:rsid w:val="00621C08"/>
     <w:rPr>
       <w:rFonts w:ascii="Arial" w:eastAsia="Times New Roman" w:hAnsi="Arial" w:cs="Arial"/>
@@ -4086,10 +4120,10 @@
       <w:lang w:eastAsia="fr-FR"/>
     </w:rPr>
   </w:style>
-  <w:style w:type="paragraph" w:styleId="Corpsdetexte">
+  <w:style w:type="paragraph" w:styleId="BodyText">
     <w:name w:val="Body Text"/>
     <w:basedOn w:val="Normal"/>
-    <w:link w:val="CorpsdetexteCar"/>
+    <w:link w:val="BodyTextChar"/>
     <w:rsid w:val="00621C08"/>
     <w:pPr>
       <w:widowControl/>
@@ -4101,10 +4135,10 @@
       <w:szCs w:val="28"/>
     </w:rPr>
   </w:style>
-  <w:style w:type="character" w:customStyle="1" w:styleId="CorpsdetexteCar">
-    <w:name w:val="Corps de texte Car"/>
-    <w:basedOn w:val="Policepardfaut"/>
-    <w:link w:val="Corpsdetexte"/>
+  <w:style w:type="character" w:customStyle="1" w:styleId="BodyTextChar">
+    <w:name w:val="Body Text Char"/>
+    <w:basedOn w:val="DefaultParagraphFont"/>
+    <w:link w:val="BodyText"/>
     <w:rsid w:val="00621C08"/>
     <w:rPr>
       <w:rFonts w:ascii="Arial" w:eastAsia="Times New Roman" w:hAnsi="Arial" w:cs="Traditional Arabic"/>
@@ -4128,17 +4162,17 @@
   </w:style>
   <w:style w:type="character" w:customStyle="1" w:styleId="normaltextrun">
     <w:name w:val="normaltextrun"/>
-    <w:basedOn w:val="Policepardfaut"/>
+    <w:basedOn w:val="DefaultParagraphFont"/>
     <w:rsid w:val="00DE48C4"/>
   </w:style>
   <w:style w:type="character" w:customStyle="1" w:styleId="eop">
     <w:name w:val="eop"/>
-    <w:basedOn w:val="Policepardfaut"/>
+    <w:basedOn w:val="DefaultParagraphFont"/>
     <w:rsid w:val="00DE48C4"/>
   </w:style>
   <w:style w:type="character" w:customStyle="1" w:styleId="scxw145711103">
     <w:name w:val="scxw145711103"/>
-    <w:basedOn w:val="Policepardfaut"/>
+    <w:basedOn w:val="DefaultParagraphFont"/>
     <w:rsid w:val="00DE48C4"/>
   </w:style>
 </w:styles>
@@ -4440,6 +4474,25 @@
 </file>
 
 <file path=customXml/item1.xml><?xml version="1.0" encoding="utf-8"?>
+<b:Sources xmlns:b="http://schemas.openxmlformats.org/officeDocument/2006/bibliography" xmlns="http://schemas.openxmlformats.org/officeDocument/2006/bibliography" SelectedStyle="\APA.XSL" StyleName="APA"/>
+</file>
+
+<file path=customXml/item2.xml><?xml version="1.0" encoding="utf-8"?>
+<p:properties xmlns:p="http://schemas.microsoft.com/office/2006/metadata/properties" xmlns:xsi="http://www.w3.org/2001/XMLSchema-instance" xmlns:pc="http://schemas.microsoft.com/office/infopath/2007/PartnerControls">
+  <documentManagement/>
+</p:properties>
+</file>
+
+<file path=customXml/item3.xml><?xml version="1.0" encoding="utf-8"?>
+<?mso-contentType ?>
+<FormTemplates xmlns="http://schemas.microsoft.com/sharepoint/v3/contenttype/forms">
+  <Display>DocumentLibraryForm</Display>
+  <Edit>DocumentLibraryForm</Edit>
+  <New>DocumentLibraryForm</New>
+</FormTemplates>
+</file>
+
+<file path=customXml/item4.xml><?xml version="1.0" encoding="utf-8"?>
 <ct:contentTypeSchema xmlns:ct="http://schemas.microsoft.com/office/2006/metadata/contentType" xmlns:ma="http://schemas.microsoft.com/office/2006/metadata/properties/metaAttributes" ct:_="" ma:_="" ma:contentTypeName="Document" ma:contentTypeID="0x01010012AC4F8E86770C4492011FA8C5CC4656" ma:contentTypeVersion="6" ma:contentTypeDescription="Create a new document." ma:contentTypeScope="" ma:versionID="edfa584462e5174666999d49ab6156b3">
   <xsd:schema xmlns:xsd="http://www.w3.org/2001/XMLSchema" xmlns:xs="http://www.w3.org/2001/XMLSchema" xmlns:p="http://schemas.microsoft.com/office/2006/metadata/properties" xmlns:ns2="f928b7d0-32b2-42c8-bc5a-6a529eb70750" targetNamespace="http://schemas.microsoft.com/office/2006/metadata/properties" ma:root="true" ma:fieldsID="76824794fecc9d5f1f199d4cd1bd70a5" ns2:_="">
     <xsd:import namespace="f928b7d0-32b2-42c8-bc5a-6a529eb70750"/>
@@ -4597,26 +4650,32 @@
 </ct:contentTypeSchema>
 </file>
 
-<file path=customXml/item2.xml><?xml version="1.0" encoding="utf-8"?>
-<?mso-contentType ?>
-<FormTemplates xmlns="http://schemas.microsoft.com/sharepoint/v3/contenttype/forms">
-  <Display>DocumentLibraryForm</Display>
-  <Edit>DocumentLibraryForm</Edit>
-  <New>DocumentLibraryForm</New>
-</FormTemplates>
+<file path=customXml/itemProps1.xml><?xml version="1.0" encoding="utf-8"?>
+<ds:datastoreItem xmlns:ds="http://schemas.openxmlformats.org/officeDocument/2006/customXml" ds:itemID="{BFC422A3-B001-4893-A7BB-0D8FDCAA253C}">
+  <ds:schemaRefs>
+    <ds:schemaRef ds:uri="http://schemas.openxmlformats.org/officeDocument/2006/bibliography"/>
+  </ds:schemaRefs>
+</ds:datastoreItem>
 </file>
 
-<file path=customXml/item3.xml><?xml version="1.0" encoding="utf-8"?>
-<p:properties xmlns:p="http://schemas.microsoft.com/office/2006/metadata/properties" xmlns:xsi="http://www.w3.org/2001/XMLSchema-instance" xmlns:pc="http://schemas.microsoft.com/office/infopath/2007/PartnerControls">
-  <documentManagement/>
-</p:properties>
+<file path=customXml/itemProps2.xml><?xml version="1.0" encoding="utf-8"?>
+<ds:datastoreItem xmlns:ds="http://schemas.openxmlformats.org/officeDocument/2006/customXml" ds:itemID="{4AA42E0F-314F-448A-B7A5-FE551A5405BD}">
+  <ds:schemaRefs>
+    <ds:schemaRef ds:uri="http://schemas.microsoft.com/office/2006/metadata/properties"/>
+    <ds:schemaRef ds:uri="http://schemas.microsoft.com/office/infopath/2007/PartnerControls"/>
+  </ds:schemaRefs>
+</ds:datastoreItem>
 </file>
 
-<file path=customXml/item4.xml><?xml version="1.0" encoding="utf-8"?>
-<b:Sources xmlns:b="http://schemas.openxmlformats.org/officeDocument/2006/bibliography" xmlns="http://schemas.openxmlformats.org/officeDocument/2006/bibliography" SelectedStyle="\APA.XSL" StyleName="APA"/>
+<file path=customXml/itemProps3.xml><?xml version="1.0" encoding="utf-8"?>
+<ds:datastoreItem xmlns:ds="http://schemas.openxmlformats.org/officeDocument/2006/customXml" ds:itemID="{8DD6EBCD-6468-43D0-B066-68842AFBAF90}">
+  <ds:schemaRefs>
+    <ds:schemaRef ds:uri="http://schemas.microsoft.com/sharepoint/v3/contenttype/forms"/>
+  </ds:schemaRefs>
+</ds:datastoreItem>
 </file>
 
-<file path=customXml/itemProps1.xml><?xml version="1.0" encoding="utf-8"?>
+<file path=customXml/itemProps4.xml><?xml version="1.0" encoding="utf-8"?>
 <ds:datastoreItem xmlns:ds="http://schemas.openxmlformats.org/officeDocument/2006/customXml" ds:itemID="{42DAE75A-4701-4B7F-B104-1AA982133FB8}">
   <ds:schemaRefs>
     <ds:schemaRef ds:uri="http://schemas.microsoft.com/office/2006/metadata/contentType"/>
@@ -4632,29 +4691,4 @@
     <ds:schemaRef ds:uri="http://schemas.microsoft.com/internal/obd"/>
   </ds:schemaRefs>
 </ds:datastoreItem>
-</file>
-
-<file path=customXml/itemProps2.xml><?xml version="1.0" encoding="utf-8"?>
-<ds:datastoreItem xmlns:ds="http://schemas.openxmlformats.org/officeDocument/2006/customXml" ds:itemID="{8DD6EBCD-6468-43D0-B066-68842AFBAF90}">
-  <ds:schemaRefs>
-    <ds:schemaRef ds:uri="http://schemas.microsoft.com/sharepoint/v3/contenttype/forms"/>
-  </ds:schemaRefs>
-</ds:datastoreItem>
-</file>
-
-<file path=customXml/itemProps3.xml><?xml version="1.0" encoding="utf-8"?>
-<ds:datastoreItem xmlns:ds="http://schemas.openxmlformats.org/officeDocument/2006/customXml" ds:itemID="{4AA42E0F-314F-448A-B7A5-FE551A5405BD}">
-  <ds:schemaRefs>
-    <ds:schemaRef ds:uri="http://schemas.microsoft.com/office/2006/metadata/properties"/>
-    <ds:schemaRef ds:uri="http://schemas.microsoft.com/office/infopath/2007/PartnerControls"/>
-  </ds:schemaRefs>
-</ds:datastoreItem>
-</file>
-
-<file path=customXml/itemProps4.xml><?xml version="1.0" encoding="utf-8"?>
-<ds:datastoreItem xmlns:ds="http://schemas.openxmlformats.org/officeDocument/2006/customXml" ds:itemID="{BFC422A3-B001-4893-A7BB-0D8FDCAA253C}">
-  <ds:schemaRefs>
-    <ds:schemaRef ds:uri="http://schemas.openxmlformats.org/officeDocument/2006/bibliography"/>
-  </ds:schemaRefs>
-</ds:datastoreItem>
 </file>
</xml_diff>